<commit_message>
Word document of Study plan
</commit_message>
<xml_diff>
--- a/Curtis Chioda.docx
+++ b/Curtis Chioda.docx
@@ -183,6 +183,506 @@
         </w:rPr>
       </w:pPr>
     </w:p>
+    <w:p/>
+    <w:sdt>
+      <w:sdtPr>
+        <w:rPr>
+          <w:rFonts w:asciiTheme="minorHAnsi" w:eastAsiaTheme="minorHAnsi" w:hAnsiTheme="minorHAnsi" w:cstheme="minorBidi"/>
+          <w:b/>
+          <w:bCs/>
+          <w:color w:val="auto"/>
+          <w:sz w:val="52"/>
+          <w:szCs w:val="52"/>
+        </w:rPr>
+        <w:id w:val="-1492408538"/>
+        <w:docPartObj>
+          <w:docPartGallery w:val="Table of Contents"/>
+          <w:docPartUnique/>
+        </w:docPartObj>
+      </w:sdtPr>
+      <w:sdtEndPr>
+        <w:rPr>
+          <w:noProof/>
+        </w:rPr>
+      </w:sdtEndPr>
+      <w:sdtContent>
+        <w:p>
+          <w:pPr>
+            <w:pStyle w:val="TOCHeading"/>
+            <w:rPr>
+              <w:sz w:val="52"/>
+              <w:szCs w:val="52"/>
+            </w:rPr>
+          </w:pPr>
+          <w:r>
+            <w:rPr>
+              <w:sz w:val="52"/>
+              <w:szCs w:val="52"/>
+            </w:rPr>
+            <w:t>Contents</w:t>
+          </w:r>
+        </w:p>
+        <w:p>
+          <w:pPr>
+            <w:pStyle w:val="TOC1"/>
+            <w:tabs>
+              <w:tab w:val="right" w:leader="dot" w:pos="9350"/>
+            </w:tabs>
+            <w:rPr>
+              <w:rFonts w:eastAsiaTheme="minorEastAsia"/>
+              <w:noProof/>
+              <w:sz w:val="52"/>
+              <w:szCs w:val="52"/>
+            </w:rPr>
+          </w:pPr>
+          <w:r>
+            <w:rPr>
+              <w:sz w:val="52"/>
+              <w:szCs w:val="52"/>
+            </w:rPr>
+            <w:fldChar w:fldCharType="begin"/>
+          </w:r>
+          <w:r>
+            <w:rPr>
+              <w:sz w:val="52"/>
+              <w:szCs w:val="52"/>
+            </w:rPr>
+            <w:instrText xml:space="preserve"> TOC \o "1-3" \h \z \u </w:instrText>
+          </w:r>
+          <w:r>
+            <w:rPr>
+              <w:sz w:val="52"/>
+              <w:szCs w:val="52"/>
+            </w:rPr>
+            <w:fldChar w:fldCharType="separate"/>
+          </w:r>
+          <w:hyperlink w:anchor="_Toc51194583" w:history="1">
+            <w:r>
+              <w:rPr>
+                <w:rStyle w:val="Hyperlink"/>
+                <w:noProof/>
+                <w:sz w:val="52"/>
+                <w:szCs w:val="52"/>
+              </w:rPr>
+              <w:t>Purpose:</w:t>
+            </w:r>
+            <w:r>
+              <w:rPr>
+                <w:noProof/>
+                <w:webHidden/>
+                <w:sz w:val="52"/>
+                <w:szCs w:val="52"/>
+              </w:rPr>
+              <w:tab/>
+            </w:r>
+            <w:r>
+              <w:rPr>
+                <w:noProof/>
+                <w:webHidden/>
+                <w:sz w:val="52"/>
+                <w:szCs w:val="52"/>
+              </w:rPr>
+              <w:fldChar w:fldCharType="begin"/>
+            </w:r>
+            <w:r>
+              <w:rPr>
+                <w:noProof/>
+                <w:webHidden/>
+                <w:sz w:val="52"/>
+                <w:szCs w:val="52"/>
+              </w:rPr>
+              <w:instrText xml:space="preserve"> PAGEREF _Toc51194583 \h </w:instrText>
+            </w:r>
+            <w:r>
+              <w:rPr>
+                <w:noProof/>
+                <w:webHidden/>
+                <w:sz w:val="52"/>
+                <w:szCs w:val="52"/>
+              </w:rPr>
+            </w:r>
+            <w:r>
+              <w:rPr>
+                <w:noProof/>
+                <w:webHidden/>
+                <w:sz w:val="52"/>
+                <w:szCs w:val="52"/>
+              </w:rPr>
+              <w:fldChar w:fldCharType="separate"/>
+            </w:r>
+            <w:r>
+              <w:rPr>
+                <w:noProof/>
+                <w:webHidden/>
+                <w:sz w:val="52"/>
+                <w:szCs w:val="52"/>
+              </w:rPr>
+              <w:t>3</w:t>
+            </w:r>
+            <w:r>
+              <w:rPr>
+                <w:noProof/>
+                <w:webHidden/>
+                <w:sz w:val="52"/>
+                <w:szCs w:val="52"/>
+              </w:rPr>
+              <w:fldChar w:fldCharType="end"/>
+            </w:r>
+          </w:hyperlink>
+        </w:p>
+        <w:p>
+          <w:pPr>
+            <w:pStyle w:val="TOC1"/>
+            <w:tabs>
+              <w:tab w:val="right" w:leader="dot" w:pos="9350"/>
+            </w:tabs>
+            <w:rPr>
+              <w:rFonts w:eastAsiaTheme="minorEastAsia"/>
+              <w:noProof/>
+              <w:sz w:val="52"/>
+              <w:szCs w:val="52"/>
+            </w:rPr>
+          </w:pPr>
+          <w:hyperlink w:anchor="_Toc51194584" w:history="1">
+            <w:r>
+              <w:rPr>
+                <w:rStyle w:val="Hyperlink"/>
+                <w:noProof/>
+                <w:sz w:val="52"/>
+                <w:szCs w:val="52"/>
+              </w:rPr>
+              <w:t>Classes:</w:t>
+            </w:r>
+            <w:r>
+              <w:rPr>
+                <w:noProof/>
+                <w:webHidden/>
+                <w:sz w:val="52"/>
+                <w:szCs w:val="52"/>
+              </w:rPr>
+              <w:tab/>
+            </w:r>
+            <w:r>
+              <w:rPr>
+                <w:noProof/>
+                <w:webHidden/>
+                <w:sz w:val="52"/>
+                <w:szCs w:val="52"/>
+              </w:rPr>
+              <w:fldChar w:fldCharType="begin"/>
+            </w:r>
+            <w:r>
+              <w:rPr>
+                <w:noProof/>
+                <w:webHidden/>
+                <w:sz w:val="52"/>
+                <w:szCs w:val="52"/>
+              </w:rPr>
+              <w:instrText xml:space="preserve"> PAGEREF _Toc51194584 \h </w:instrText>
+            </w:r>
+            <w:r>
+              <w:rPr>
+                <w:noProof/>
+                <w:webHidden/>
+                <w:sz w:val="52"/>
+                <w:szCs w:val="52"/>
+              </w:rPr>
+            </w:r>
+            <w:r>
+              <w:rPr>
+                <w:noProof/>
+                <w:webHidden/>
+                <w:sz w:val="52"/>
+                <w:szCs w:val="52"/>
+              </w:rPr>
+              <w:fldChar w:fldCharType="separate"/>
+            </w:r>
+            <w:r>
+              <w:rPr>
+                <w:noProof/>
+                <w:webHidden/>
+                <w:sz w:val="52"/>
+                <w:szCs w:val="52"/>
+              </w:rPr>
+              <w:t>3</w:t>
+            </w:r>
+            <w:r>
+              <w:rPr>
+                <w:noProof/>
+                <w:webHidden/>
+                <w:sz w:val="52"/>
+                <w:szCs w:val="52"/>
+              </w:rPr>
+              <w:fldChar w:fldCharType="end"/>
+            </w:r>
+          </w:hyperlink>
+        </w:p>
+        <w:p>
+          <w:pPr>
+            <w:pStyle w:val="TOC1"/>
+            <w:tabs>
+              <w:tab w:val="right" w:leader="dot" w:pos="9350"/>
+            </w:tabs>
+            <w:rPr>
+              <w:rFonts w:eastAsiaTheme="minorEastAsia"/>
+              <w:noProof/>
+              <w:sz w:val="52"/>
+              <w:szCs w:val="52"/>
+            </w:rPr>
+          </w:pPr>
+          <w:hyperlink w:anchor="_Toc51194585" w:history="1">
+            <w:r>
+              <w:rPr>
+                <w:rStyle w:val="Hyperlink"/>
+                <w:noProof/>
+                <w:sz w:val="52"/>
+                <w:szCs w:val="52"/>
+              </w:rPr>
+              <w:t>Legend:</w:t>
+            </w:r>
+            <w:r>
+              <w:rPr>
+                <w:noProof/>
+                <w:webHidden/>
+                <w:sz w:val="52"/>
+                <w:szCs w:val="52"/>
+              </w:rPr>
+              <w:tab/>
+            </w:r>
+            <w:r>
+              <w:rPr>
+                <w:noProof/>
+                <w:webHidden/>
+                <w:sz w:val="52"/>
+                <w:szCs w:val="52"/>
+              </w:rPr>
+              <w:fldChar w:fldCharType="begin"/>
+            </w:r>
+            <w:r>
+              <w:rPr>
+                <w:noProof/>
+                <w:webHidden/>
+                <w:sz w:val="52"/>
+                <w:szCs w:val="52"/>
+              </w:rPr>
+              <w:instrText xml:space="preserve"> PAGEREF _Toc51194585 \h </w:instrText>
+            </w:r>
+            <w:r>
+              <w:rPr>
+                <w:noProof/>
+                <w:webHidden/>
+                <w:sz w:val="52"/>
+                <w:szCs w:val="52"/>
+              </w:rPr>
+            </w:r>
+            <w:r>
+              <w:rPr>
+                <w:noProof/>
+                <w:webHidden/>
+                <w:sz w:val="52"/>
+                <w:szCs w:val="52"/>
+              </w:rPr>
+              <w:fldChar w:fldCharType="separate"/>
+            </w:r>
+            <w:r>
+              <w:rPr>
+                <w:noProof/>
+                <w:webHidden/>
+                <w:sz w:val="52"/>
+                <w:szCs w:val="52"/>
+              </w:rPr>
+              <w:t>3</w:t>
+            </w:r>
+            <w:r>
+              <w:rPr>
+                <w:noProof/>
+                <w:webHidden/>
+                <w:sz w:val="52"/>
+                <w:szCs w:val="52"/>
+              </w:rPr>
+              <w:fldChar w:fldCharType="end"/>
+            </w:r>
+          </w:hyperlink>
+        </w:p>
+        <w:p>
+          <w:pPr>
+            <w:pStyle w:val="TOC1"/>
+            <w:tabs>
+              <w:tab w:val="right" w:leader="dot" w:pos="9350"/>
+            </w:tabs>
+            <w:rPr>
+              <w:rFonts w:eastAsiaTheme="minorEastAsia"/>
+              <w:noProof/>
+              <w:sz w:val="52"/>
+              <w:szCs w:val="52"/>
+            </w:rPr>
+          </w:pPr>
+          <w:hyperlink w:anchor="_Toc51194586" w:history="1">
+            <w:r>
+              <w:rPr>
+                <w:rStyle w:val="Hyperlink"/>
+                <w:noProof/>
+                <w:sz w:val="52"/>
+                <w:szCs w:val="52"/>
+              </w:rPr>
+              <w:t>Schedule:</w:t>
+            </w:r>
+            <w:r>
+              <w:rPr>
+                <w:noProof/>
+                <w:webHidden/>
+                <w:sz w:val="52"/>
+                <w:szCs w:val="52"/>
+              </w:rPr>
+              <w:tab/>
+            </w:r>
+            <w:r>
+              <w:rPr>
+                <w:noProof/>
+                <w:webHidden/>
+                <w:sz w:val="52"/>
+                <w:szCs w:val="52"/>
+              </w:rPr>
+              <w:fldChar w:fldCharType="begin"/>
+            </w:r>
+            <w:r>
+              <w:rPr>
+                <w:noProof/>
+                <w:webHidden/>
+                <w:sz w:val="52"/>
+                <w:szCs w:val="52"/>
+              </w:rPr>
+              <w:instrText xml:space="preserve"> PAGEREF _Toc51194586 \h </w:instrText>
+            </w:r>
+            <w:r>
+              <w:rPr>
+                <w:noProof/>
+                <w:webHidden/>
+                <w:sz w:val="52"/>
+                <w:szCs w:val="52"/>
+              </w:rPr>
+            </w:r>
+            <w:r>
+              <w:rPr>
+                <w:noProof/>
+                <w:webHidden/>
+                <w:sz w:val="52"/>
+                <w:szCs w:val="52"/>
+              </w:rPr>
+              <w:fldChar w:fldCharType="separate"/>
+            </w:r>
+            <w:r>
+              <w:rPr>
+                <w:noProof/>
+                <w:webHidden/>
+                <w:sz w:val="52"/>
+                <w:szCs w:val="52"/>
+              </w:rPr>
+              <w:t>4</w:t>
+            </w:r>
+            <w:r>
+              <w:rPr>
+                <w:noProof/>
+                <w:webHidden/>
+                <w:sz w:val="52"/>
+                <w:szCs w:val="52"/>
+              </w:rPr>
+              <w:fldChar w:fldCharType="end"/>
+            </w:r>
+          </w:hyperlink>
+        </w:p>
+        <w:p>
+          <w:pPr>
+            <w:rPr>
+              <w:sz w:val="52"/>
+              <w:szCs w:val="52"/>
+            </w:rPr>
+          </w:pPr>
+          <w:r>
+            <w:rPr>
+              <w:b/>
+              <w:bCs/>
+              <w:noProof/>
+              <w:sz w:val="52"/>
+              <w:szCs w:val="52"/>
+            </w:rPr>
+            <w:fldChar w:fldCharType="end"/>
+          </w:r>
+        </w:p>
+      </w:sdtContent>
+    </w:sdt>
+    <w:p>
+      <w:pPr>
+        <w:pStyle w:val="Title"/>
+        <w:jc w:val="center"/>
+      </w:pPr>
+    </w:p>
+    <w:p>
+      <w:pPr>
+        <w:pStyle w:val="Title"/>
+        <w:jc w:val="center"/>
+      </w:pPr>
+    </w:p>
+    <w:p>
+      <w:pPr>
+        <w:pStyle w:val="Title"/>
+        <w:jc w:val="center"/>
+      </w:pPr>
+    </w:p>
+    <w:p>
+      <w:pPr>
+        <w:pStyle w:val="Title"/>
+        <w:jc w:val="center"/>
+      </w:pPr>
+    </w:p>
+    <w:p>
+      <w:pPr>
+        <w:pStyle w:val="Title"/>
+        <w:jc w:val="center"/>
+      </w:pPr>
+    </w:p>
+    <w:p>
+      <w:pPr>
+        <w:pStyle w:val="Title"/>
+        <w:jc w:val="center"/>
+      </w:pPr>
+    </w:p>
+    <w:p>
+      <w:pPr>
+        <w:pStyle w:val="Title"/>
+        <w:jc w:val="center"/>
+      </w:pPr>
+    </w:p>
+    <w:p>
+      <w:pPr>
+        <w:pStyle w:val="Title"/>
+        <w:jc w:val="center"/>
+      </w:pPr>
+    </w:p>
+    <w:p>
+      <w:pPr>
+        <w:pStyle w:val="Title"/>
+        <w:jc w:val="center"/>
+      </w:pPr>
+    </w:p>
+    <w:p>
+      <w:pPr>
+        <w:pStyle w:val="Title"/>
+        <w:jc w:val="center"/>
+      </w:pPr>
+    </w:p>
+    <w:p>
+      <w:pPr>
+        <w:pStyle w:val="Title"/>
+        <w:jc w:val="center"/>
+      </w:pPr>
+    </w:p>
+    <w:p>
+      <w:pPr>
+        <w:pStyle w:val="Title"/>
+        <w:jc w:val="center"/>
+      </w:pPr>
+    </w:p>
     <w:p>
       <w:pPr>
         <w:pStyle w:val="Title"/>
@@ -202,6 +702,8 @@
           <w:u w:val="single"/>
         </w:rPr>
       </w:pPr>
+      <w:bookmarkStart w:id="0" w:name="_Toc51194492"/>
+      <w:bookmarkStart w:id="1" w:name="_Toc51194583"/>
       <w:r>
         <w:rPr>
           <w:sz w:val="40"/>
@@ -210,6 +712,8 @@
         </w:rPr>
         <w:t>Purpose:</w:t>
       </w:r>
+      <w:bookmarkEnd w:id="0"/>
+      <w:bookmarkEnd w:id="1"/>
     </w:p>
     <w:p>
       <w:pPr>
@@ -235,6 +739,8 @@
           <w:u w:val="single"/>
         </w:rPr>
       </w:pPr>
+      <w:bookmarkStart w:id="2" w:name="_Toc51194493"/>
+      <w:bookmarkStart w:id="3" w:name="_Toc51194584"/>
       <w:r>
         <w:rPr>
           <w:sz w:val="40"/>
@@ -243,6 +749,8 @@
         </w:rPr>
         <w:t>Classes:</w:t>
       </w:r>
+      <w:bookmarkEnd w:id="2"/>
+      <w:bookmarkEnd w:id="3"/>
     </w:p>
     <w:p>
       <w:pPr>
@@ -323,6 +831,7 @@
           <w:lang w:val="fr-CA"/>
         </w:rPr>
       </w:pPr>
+      <w:proofErr w:type="spellStart"/>
       <w:r>
         <w:rPr>
           <w:color w:val="FFFFFF" w:themeColor="background1"/>
@@ -331,7 +840,18 @@
           <w:highlight w:val="darkMagenta"/>
           <w:lang w:val="fr-CA"/>
         </w:rPr>
-        <w:t>Programming 1</w:t>
+        <w:t>Programming</w:t>
+      </w:r>
+      <w:proofErr w:type="spellEnd"/>
+      <w:r>
+        <w:rPr>
+          <w:color w:val="FFFFFF" w:themeColor="background1"/>
+          <w:sz w:val="28"/>
+          <w:szCs w:val="28"/>
+          <w:highlight w:val="darkMagenta"/>
+          <w:lang w:val="fr-CA"/>
+        </w:rPr>
+        <w:t xml:space="preserve"> 1</w:t>
       </w:r>
       <w:r>
         <w:rPr>
@@ -361,6 +881,7 @@
           <w:color w:val="FFFFFF" w:themeColor="background1"/>
           <w:sz w:val="28"/>
           <w:szCs w:val="28"/>
+          <w:lang w:val="fr-CA"/>
         </w:rPr>
       </w:pPr>
       <w:r>
@@ -379,6 +900,7 @@
           <w:sz w:val="28"/>
           <w:szCs w:val="28"/>
           <w:highlight w:val="red"/>
+          <w:lang w:val="fr-CA"/>
         </w:rPr>
         <w:t>to</w:t>
       </w:r>
@@ -388,6 +910,7 @@
           <w:sz w:val="28"/>
           <w:szCs w:val="28"/>
           <w:highlight w:val="red"/>
+          <w:lang w:val="fr-CA"/>
         </w:rPr>
         <w:t xml:space="preserve"> </w:t>
       </w:r>
@@ -397,6 +920,7 @@
           <w:sz w:val="28"/>
           <w:szCs w:val="28"/>
           <w:highlight w:val="red"/>
+          <w:lang w:val="fr-CA"/>
         </w:rPr>
         <w:t>Computer Science 420-121-VA, Sec. 03</w:t>
       </w:r>
@@ -408,6 +932,7 @@
           <w:color w:val="FFFFFF" w:themeColor="background1"/>
           <w:sz w:val="28"/>
           <w:szCs w:val="28"/>
+          <w:lang w:val="fr-CA"/>
         </w:rPr>
       </w:pPr>
       <w:r>
@@ -416,8 +941,31 @@
           <w:sz w:val="28"/>
           <w:szCs w:val="28"/>
           <w:highlight w:val="blue"/>
+          <w:lang w:val="fr-CA"/>
         </w:rPr>
-        <w:t>Game Programming 1 420-141-VA, Sec. 03</w:t>
+        <w:t xml:space="preserve">Game </w:t>
+      </w:r>
+      <w:proofErr w:type="spellStart"/>
+      <w:r>
+        <w:rPr>
+          <w:color w:val="FFFFFF" w:themeColor="background1"/>
+          <w:sz w:val="28"/>
+          <w:szCs w:val="28"/>
+          <w:highlight w:val="blue"/>
+          <w:lang w:val="fr-CA"/>
+        </w:rPr>
+        <w:t>Programming</w:t>
+      </w:r>
+      <w:proofErr w:type="spellEnd"/>
+      <w:r>
+        <w:rPr>
+          <w:color w:val="FFFFFF" w:themeColor="background1"/>
+          <w:sz w:val="28"/>
+          <w:szCs w:val="28"/>
+          <w:highlight w:val="blue"/>
+          <w:lang w:val="fr-CA"/>
+        </w:rPr>
+        <w:t xml:space="preserve"> 1 420-141-VA, Sec. 03</w:t>
       </w:r>
     </w:p>
     <w:p>
@@ -484,6 +1032,8 @@
           <w:u w:val="single"/>
         </w:rPr>
       </w:pPr>
+      <w:bookmarkStart w:id="4" w:name="_Toc51194494"/>
+      <w:bookmarkStart w:id="5" w:name="_Toc51194585"/>
       <w:r>
         <w:rPr>
           <w:sz w:val="40"/>
@@ -492,6 +1042,8 @@
         </w:rPr>
         <w:t>Legend:</w:t>
       </w:r>
+      <w:bookmarkEnd w:id="4"/>
+      <w:bookmarkEnd w:id="5"/>
     </w:p>
     <w:p>
       <w:pPr>
@@ -611,11 +1163,24 @@
     </w:p>
     <w:p>
       <w:pPr>
+        <w:pStyle w:val="Heading1"/>
         <w:rPr>
-          <w:sz w:val="28"/>
-          <w:szCs w:val="28"/>
+          <w:sz w:val="40"/>
+          <w:szCs w:val="40"/>
+          <w:u w:val="single"/>
         </w:rPr>
       </w:pPr>
+      <w:bookmarkStart w:id="6" w:name="_Toc51194586"/>
+      <w:r>
+        <w:rPr>
+          <w:sz w:val="40"/>
+          <w:szCs w:val="40"/>
+          <w:u w:val="single"/>
+        </w:rPr>
+        <w:lastRenderedPageBreak/>
+        <w:t>Schedule:</w:t>
+      </w:r>
+      <w:bookmarkEnd w:id="6"/>
     </w:p>
     <w:tbl>
       <w:tblPr>
@@ -653,17 +1218,17 @@
                 <w:szCs w:val="28"/>
               </w:rPr>
             </w:pPr>
-            <w:bookmarkStart w:id="0" w:name="RANGE!A3:I71"/>
-            <w:r>
-              <w:rPr>
-                <w:b/>
-                <w:bCs/>
-                <w:sz w:val="28"/>
-                <w:szCs w:val="28"/>
-              </w:rPr>
-              <w:t> </w:t>
-            </w:r>
-            <w:bookmarkEnd w:id="0"/>
+            <w:bookmarkStart w:id="7" w:name="RANGE!A3:I71"/>
+            <w:r>
+              <w:rPr>
+                <w:b/>
+                <w:bCs/>
+                <w:sz w:val="28"/>
+                <w:szCs w:val="28"/>
+              </w:rPr>
+              <w:t> </w:t>
+            </w:r>
+            <w:bookmarkEnd w:id="7"/>
           </w:p>
         </w:tc>
         <w:tc>
@@ -16091,6 +16656,7 @@
   <w:style w:type="character" w:default="1" w:styleId="DefaultParagraphFont">
     <w:name w:val="Default Paragraph Font"/>
     <w:uiPriority w:val="1"/>
+    <w:semiHidden/>
     <w:unhideWhenUsed/>
   </w:style>
   <w:style w:type="table" w:default="1" w:styleId="TableNormal">
@@ -16234,6 +16800,41 @@
         <w:insideV w:val="single" w:sz="4" w:space="0" w:color="auto"/>
       </w:tblBorders>
     </w:tblPr>
+  </w:style>
+  <w:style w:type="paragraph" w:styleId="TOCHeading">
+    <w:name w:val="TOC Heading"/>
+    <w:basedOn w:val="Heading1"/>
+    <w:next w:val="Normal"/>
+    <w:uiPriority w:val="39"/>
+    <w:unhideWhenUsed/>
+    <w:qFormat/>
+    <w:rsid w:val="00610A7D"/>
+    <w:pPr>
+      <w:outlineLvl w:val="9"/>
+    </w:pPr>
+  </w:style>
+  <w:style w:type="paragraph" w:styleId="TOC1">
+    <w:name w:val="toc 1"/>
+    <w:basedOn w:val="Normal"/>
+    <w:next w:val="Normal"/>
+    <w:autoRedefine/>
+    <w:uiPriority w:val="39"/>
+    <w:unhideWhenUsed/>
+    <w:rsid w:val="00610A7D"/>
+    <w:pPr>
+      <w:spacing w:after="100"/>
+    </w:pPr>
+  </w:style>
+  <w:style w:type="character" w:styleId="Hyperlink">
+    <w:name w:val="Hyperlink"/>
+    <w:basedOn w:val="DefaultParagraphFont"/>
+    <w:uiPriority w:val="99"/>
+    <w:unhideWhenUsed/>
+    <w:rsid w:val="00610A7D"/>
+    <w:rPr>
+      <w:color w:val="0563C1" w:themeColor="hyperlink"/>
+      <w:u w:val="single"/>
+    </w:rPr>
   </w:style>
 </w:styles>
 </file>

</xml_diff>